<commit_message>
updates with new models and notebook, removes old files
</commit_message>
<xml_diff>
--- a/Relazione/Relazione sistemi.docx
+++ b/Relazione/Relazione sistemi.docx
@@ -2631,7 +2631,6 @@
               <w:szCs w:val="22"/>
               <w:lang w:val="it-IT"/>
             </w:rPr>
-            <w:lastRenderedPageBreak/>
             <w:t>A</w:t>
           </w:r>
           <w:r>
@@ -2643,7 +2642,117 @@
               <w:szCs w:val="22"/>
               <w:lang w:val="it-IT"/>
             </w:rPr>
-            <w:t>bbiamo utilizzato SGD come optimizer e Categorical CrossEntropy per calcolare la loss. I risultati questa volta sono stati ancora migliori con un’accuratezza del 96%.</w:t>
+            <w:t xml:space="preserve">bbiamo utilizzato SGD </w:t>
+          </w:r>
+          <w:r>
+            <w:rPr>
+              <w:rFonts w:ascii="Calibri" w:hAnsi="Calibri" w:cs="Calibri"/>
+              <w:noProof/>
+              <w:color w:val="auto"/>
+              <w:sz w:val="22"/>
+              <w:szCs w:val="22"/>
+              <w:lang w:val="it-IT"/>
+            </w:rPr>
+            <w:t>(</w:t>
+          </w:r>
+          <w:proofErr w:type="spellStart"/>
+          <w:r>
+            <w:rPr>
+              <w:rFonts w:ascii="Courier New" w:eastAsia="Times New Roman" w:hAnsi="Courier New" w:cs="Courier New"/>
+              <w:color w:val="000000"/>
+              <w:sz w:val="21"/>
+              <w:szCs w:val="21"/>
+              <w:lang w:val="it-IT" w:eastAsia="it-IT"/>
+            </w:rPr>
+            <w:t>stochastic</w:t>
+          </w:r>
+          <w:proofErr w:type="spellEnd"/>
+          <w:r>
+            <w:rPr>
+              <w:rFonts w:ascii="Courier New" w:eastAsia="Times New Roman" w:hAnsi="Courier New" w:cs="Courier New"/>
+              <w:color w:val="000000"/>
+              <w:sz w:val="21"/>
+              <w:szCs w:val="21"/>
+              <w:lang w:val="it-IT" w:eastAsia="it-IT"/>
+            </w:rPr>
+            <w:t> </w:t>
+          </w:r>
+          <w:proofErr w:type="spellStart"/>
+          <w:r>
+            <w:rPr>
+              <w:rFonts w:ascii="Courier New" w:eastAsia="Times New Roman" w:hAnsi="Courier New" w:cs="Courier New"/>
+              <w:color w:val="000000"/>
+              <w:sz w:val="21"/>
+              <w:szCs w:val="21"/>
+              <w:lang w:val="it-IT" w:eastAsia="it-IT"/>
+            </w:rPr>
+            <w:t>gradient</w:t>
+          </w:r>
+          <w:proofErr w:type="spellEnd"/>
+          <w:r>
+            <w:rPr>
+              <w:rFonts w:ascii="Courier New" w:eastAsia="Times New Roman" w:hAnsi="Courier New" w:cs="Courier New"/>
+              <w:color w:val="000000"/>
+              <w:sz w:val="21"/>
+              <w:szCs w:val="21"/>
+              <w:lang w:val="it-IT" w:eastAsia="it-IT"/>
+            </w:rPr>
+            <w:t> </w:t>
+          </w:r>
+          <w:proofErr w:type="spellStart"/>
+          <w:r>
+            <w:rPr>
+              <w:rFonts w:ascii="Courier New" w:eastAsia="Times New Roman" w:hAnsi="Courier New" w:cs="Courier New"/>
+              <w:color w:val="000000"/>
+              <w:sz w:val="21"/>
+              <w:szCs w:val="21"/>
+              <w:lang w:val="it-IT" w:eastAsia="it-IT"/>
+            </w:rPr>
+            <w:t>descen</w:t>
+          </w:r>
+          <w:r>
+            <w:rPr>
+              <w:rFonts w:ascii="Courier New" w:eastAsia="Times New Roman" w:hAnsi="Courier New" w:cs="Courier New"/>
+              <w:color w:val="000000"/>
+              <w:sz w:val="21"/>
+              <w:szCs w:val="21"/>
+              <w:lang w:val="it-IT" w:eastAsia="it-IT"/>
+            </w:rPr>
+            <w:t>t</w:t>
+          </w:r>
+          <w:proofErr w:type="spellEnd"/>
+          <w:r>
+            <w:rPr>
+              <w:rFonts w:ascii="Courier New" w:eastAsia="Times New Roman" w:hAnsi="Courier New" w:cs="Courier New"/>
+              <w:color w:val="000000"/>
+              <w:sz w:val="21"/>
+              <w:szCs w:val="21"/>
+              <w:lang w:val="it-IT" w:eastAsia="it-IT"/>
+            </w:rPr>
+            <w:t xml:space="preserve">) </w:t>
+          </w:r>
+          <w:r>
+            <w:rPr>
+              <w:rFonts w:ascii="Calibri" w:hAnsi="Calibri" w:cs="Calibri"/>
+              <w:noProof/>
+              <w:color w:val="auto"/>
+              <w:sz w:val="22"/>
+              <w:szCs w:val="22"/>
+              <w:lang w:val="it-IT"/>
+            </w:rPr>
+            <w:t xml:space="preserve">come optimizer e Categorical </w:t>
+          </w:r>
+          <w:r>
+            <w:rPr>
+              <w:rFonts w:ascii="Calibri" w:hAnsi="Calibri" w:cs="Calibri"/>
+              <w:noProof/>
+              <w:color w:val="auto"/>
+              <w:sz w:val="22"/>
+              <w:szCs w:val="22"/>
+              <w:lang w:val="it-IT"/>
+            </w:rPr>
+            <w:lastRenderedPageBreak/>
+            <w:t>CrossEntropy per calcolare la loss. I risultati questa volta sono stati ancora migliori con un’accuratezza del 96%.</w:t>
           </w:r>
         </w:p>
         <w:p>
@@ -2917,6 +3026,45 @@
               <w:lang w:val="it-IT"/>
             </w:rPr>
           </w:pPr>
+        </w:p>
+        <w:p>
+          <w:pPr>
+            <w:spacing w:before="0" w:after="0"/>
+            <w:jc w:val="both"/>
+            <w:rPr>
+              <w:rFonts w:ascii="Calibri" w:hAnsi="Calibri" w:cs="Calibri"/>
+              <w:noProof/>
+              <w:color w:val="auto"/>
+              <w:sz w:val="22"/>
+              <w:szCs w:val="22"/>
+              <w:lang w:val="it-IT"/>
+            </w:rPr>
+          </w:pPr>
+        </w:p>
+        <w:p>
+          <w:pPr>
+            <w:spacing w:before="0" w:after="0"/>
+            <w:jc w:val="both"/>
+            <w:rPr>
+              <w:rFonts w:ascii="Calibri" w:hAnsi="Calibri" w:cs="Calibri"/>
+              <w:noProof/>
+              <w:color w:val="auto"/>
+              <w:sz w:val="22"/>
+              <w:szCs w:val="22"/>
+              <w:lang w:val="it-IT"/>
+            </w:rPr>
+          </w:pPr>
+          <w:r>
+            <w:rPr>
+              <w:rFonts w:ascii="Calibri" w:hAnsi="Calibri" w:cs="Calibri"/>
+              <w:noProof/>
+              <w:color w:val="auto"/>
+              <w:sz w:val="22"/>
+              <w:szCs w:val="22"/>
+              <w:lang w:val="it-IT"/>
+            </w:rPr>
+            <w:t>Test</w:t>
+          </w:r>
         </w:p>
         <w:p>
           <w:pPr>
@@ -15714,11 +15862,13 @@
   </w:compat>
   <w:rsids>
     <w:rsidRoot w:val="003316FA"/>
+    <w:rsid w:val="00062345"/>
     <w:rsid w:val="000B437D"/>
     <w:rsid w:val="000D5475"/>
     <w:rsid w:val="003316FA"/>
     <w:rsid w:val="0065415B"/>
     <w:rsid w:val="00674602"/>
+    <w:rsid w:val="006C47F6"/>
     <w:rsid w:val="007D6D26"/>
     <w:rsid w:val="008E720F"/>
     <w:rsid w:val="00E53CA7"/>
@@ -16575,144 +16725,6 @@
 </file>
 
 <file path=customXml/item2.xml><?xml version="1.0" encoding="utf-8"?>
-<p:properties xmlns:p="http://schemas.microsoft.com/office/2006/metadata/properties" xmlns:xsi="http://www.w3.org/2001/XMLSchema-instance" xmlns:pc="http://schemas.microsoft.com/office/infopath/2007/PartnerControls">
-  <documentManagement>
-    <DirectSourceMarket xmlns="7851d254-ce09-43b6-8d90-072588e7901c">english</DirectSourceMarket>
-    <ThumbnailAssetId xmlns="7851d254-ce09-43b6-8d90-072588e7901c" xsi:nil="true"/>
-    <AssetId xmlns="7851d254-ce09-43b6-8d90-072588e7901c">TP102892830</AssetId>
-    <TPFriendlyName xmlns="7851d254-ce09-43b6-8d90-072588e7901c" xsi:nil="true"/>
-    <SourceTitle xmlns="7851d254-ce09-43b6-8d90-072588e7901c" xsi:nil="true"/>
-    <TPApplication xmlns="7851d254-ce09-43b6-8d90-072588e7901c" xsi:nil="true"/>
-    <TPLaunchHelpLink xmlns="7851d254-ce09-43b6-8d90-072588e7901c" xsi:nil="true"/>
-    <OpenTemplate xmlns="7851d254-ce09-43b6-8d90-072588e7901c">true</OpenTemplate>
-    <CrawlForDependencies xmlns="7851d254-ce09-43b6-8d90-072588e7901c">false</CrawlForDependencies>
-    <TrustLevel xmlns="7851d254-ce09-43b6-8d90-072588e7901c">1 Microsoft Managed Content</TrustLevel>
-    <FeatureTagsTaxHTField0 xmlns="7851d254-ce09-43b6-8d90-072588e7901c">
-      <Terms xmlns="http://schemas.microsoft.com/office/infopath/2007/PartnerControls"/>
-    </FeatureTagsTaxHTField0>
-    <PublishStatusLookup xmlns="7851d254-ce09-43b6-8d90-072588e7901c">
-      <Value>408233</Value>
-    </PublishStatusLookup>
-    <LocLastLocAttemptVersionLookup xmlns="7851d254-ce09-43b6-8d90-072588e7901c">203313</LocLastLocAttemptVersionLookup>
-    <CampaignTagsTaxHTField0 xmlns="7851d254-ce09-43b6-8d90-072588e7901c">
-      <Terms xmlns="http://schemas.microsoft.com/office/infopath/2007/PartnerControls"/>
-    </CampaignTagsTaxHTField0>
-    <IsSearchable xmlns="7851d254-ce09-43b6-8d90-072588e7901c">true</IsSearchable>
-    <TPNamespace xmlns="7851d254-ce09-43b6-8d90-072588e7901c" xsi:nil="true"/>
-    <TemplateTemplateType xmlns="7851d254-ce09-43b6-8d90-072588e7901c">Word Document Template</TemplateTemplateType>
-    <Markets xmlns="7851d254-ce09-43b6-8d90-072588e7901c"/>
-    <OriginalSourceMarket xmlns="7851d254-ce09-43b6-8d90-072588e7901c">english</OriginalSourceMarket>
-    <TPInstallLocation xmlns="7851d254-ce09-43b6-8d90-072588e7901c" xsi:nil="true"/>
-    <LocMarketGroupTiers2 xmlns="7851d254-ce09-43b6-8d90-072588e7901c" xsi:nil="true"/>
-    <TPAppVersion xmlns="7851d254-ce09-43b6-8d90-072588e7901c" xsi:nil="true"/>
-    <TPCommandLine xmlns="7851d254-ce09-43b6-8d90-072588e7901c" xsi:nil="true"/>
-    <APAuthor xmlns="7851d254-ce09-43b6-8d90-072588e7901c">
-      <UserInfo>
-        <DisplayName/>
-        <AccountId>1073741823</AccountId>
-        <AccountType/>
-      </UserInfo>
-    </APAuthor>
-    <EditorialStatus xmlns="7851d254-ce09-43b6-8d90-072588e7901c">Complete</EditorialStatus>
-    <PublishTargets xmlns="7851d254-ce09-43b6-8d90-072588e7901c">OfficeOnlineVNext</PublishTargets>
-    <TPLaunchHelpLinkType xmlns="7851d254-ce09-43b6-8d90-072588e7901c">Template</TPLaunchHelpLinkType>
-    <ScenarioTagsTaxHTField0 xmlns="7851d254-ce09-43b6-8d90-072588e7901c">
-      <Terms xmlns="http://schemas.microsoft.com/office/infopath/2007/PartnerControls"/>
-    </ScenarioTagsTaxHTField0>
-    <OriginalRelease xmlns="7851d254-ce09-43b6-8d90-072588e7901c">15</OriginalRelease>
-    <AssetStart xmlns="7851d254-ce09-43b6-8d90-072588e7901c">2012-05-04T03:06:00+00:00</AssetStart>
-    <LocalizationTagsTaxHTField0 xmlns="7851d254-ce09-43b6-8d90-072588e7901c">
-      <Terms xmlns="http://schemas.microsoft.com/office/infopath/2007/PartnerControls"/>
-    </LocalizationTagsTaxHTField0>
-    <TPClientViewer xmlns="7851d254-ce09-43b6-8d90-072588e7901c" xsi:nil="true"/>
-    <CSXHash xmlns="7851d254-ce09-43b6-8d90-072588e7901c" xsi:nil="true"/>
-    <IsDeleted xmlns="7851d254-ce09-43b6-8d90-072588e7901c">false</IsDeleted>
-    <ShowIn xmlns="7851d254-ce09-43b6-8d90-072588e7901c">Show everywhere</ShowIn>
-    <UANotes xmlns="7851d254-ce09-43b6-8d90-072588e7901c" xsi:nil="true"/>
-    <TemplateStatus xmlns="7851d254-ce09-43b6-8d90-072588e7901c">Complete</TemplateStatus>
-    <Downloads xmlns="7851d254-ce09-43b6-8d90-072588e7901c">0</Downloads>
-    <InternalTagsTaxHTField0 xmlns="7851d254-ce09-43b6-8d90-072588e7901c">
-      <Terms xmlns="http://schemas.microsoft.com/office/infopath/2007/PartnerControls"/>
-    </InternalTagsTaxHTField0>
-    <TPExecutable xmlns="7851d254-ce09-43b6-8d90-072588e7901c" xsi:nil="true"/>
-    <AssetType xmlns="7851d254-ce09-43b6-8d90-072588e7901c">TP</AssetType>
-    <Milestone xmlns="7851d254-ce09-43b6-8d90-072588e7901c" xsi:nil="true"/>
-    <OriginAsset xmlns="7851d254-ce09-43b6-8d90-072588e7901c" xsi:nil="true"/>
-    <TPComponent xmlns="7851d254-ce09-43b6-8d90-072588e7901c" xsi:nil="true"/>
-    <UACurrentWords xmlns="7851d254-ce09-43b6-8d90-072588e7901c" xsi:nil="true"/>
-    <DSATActionTaken xmlns="7851d254-ce09-43b6-8d90-072588e7901c" xsi:nil="true"/>
-    <NumericId xmlns="7851d254-ce09-43b6-8d90-072588e7901c" xsi:nil="true"/>
-    <OOCacheId xmlns="7851d254-ce09-43b6-8d90-072588e7901c" xsi:nil="true"/>
-    <OutputCachingOn xmlns="7851d254-ce09-43b6-8d90-072588e7901c">false</OutputCachingOn>
-    <ClipArtFilename xmlns="7851d254-ce09-43b6-8d90-072588e7901c" xsi:nil="true"/>
-    <ApprovalStatus xmlns="7851d254-ce09-43b6-8d90-072588e7901c">InProgress</ApprovalStatus>
-    <EditorialTags xmlns="7851d254-ce09-43b6-8d90-072588e7901c" xsi:nil="true"/>
-    <LocComments xmlns="7851d254-ce09-43b6-8d90-072588e7901c" xsi:nil="true"/>
-    <IntlLangReview xmlns="7851d254-ce09-43b6-8d90-072588e7901c">false</IntlLangReview>
-    <PlannedPubDate xmlns="7851d254-ce09-43b6-8d90-072588e7901c" xsi:nil="true"/>
-    <APDescription xmlns="7851d254-ce09-43b6-8d90-072588e7901c" xsi:nil="true"/>
-    <IntlLangReviewer xmlns="7851d254-ce09-43b6-8d90-072588e7901c" xsi:nil="true"/>
-    <IntlLocPriority xmlns="7851d254-ce09-43b6-8d90-072588e7901c" xsi:nil="true"/>
-    <UAProjectedTotalWords xmlns="7851d254-ce09-43b6-8d90-072588e7901c" xsi:nil="true"/>
-    <TaxCatchAll xmlns="7851d254-ce09-43b6-8d90-072588e7901c"/>
-    <ApprovalLog xmlns="7851d254-ce09-43b6-8d90-072588e7901c" xsi:nil="true"/>
-    <FriendlyTitle xmlns="7851d254-ce09-43b6-8d90-072588e7901c" xsi:nil="true"/>
-    <LastHandOff xmlns="7851d254-ce09-43b6-8d90-072588e7901c" xsi:nil="true"/>
-    <LocRecommendedHandoff xmlns="7851d254-ce09-43b6-8d90-072588e7901c" xsi:nil="true"/>
-    <ContentItem xmlns="7851d254-ce09-43b6-8d90-072588e7901c" xsi:nil="true"/>
-    <UALocComments xmlns="7851d254-ce09-43b6-8d90-072588e7901c" xsi:nil="true"/>
-    <UALocRecommendation xmlns="7851d254-ce09-43b6-8d90-072588e7901c">Localize</UALocRecommendation>
-    <Manager xmlns="7851d254-ce09-43b6-8d90-072588e7901c" xsi:nil="true"/>
-    <ParentAssetId xmlns="7851d254-ce09-43b6-8d90-072588e7901c" xsi:nil="true"/>
-    <LegacyData xmlns="7851d254-ce09-43b6-8d90-072588e7901c" xsi:nil="true"/>
-    <AcquiredFrom xmlns="7851d254-ce09-43b6-8d90-072588e7901c">Internal MS</AcquiredFrom>
-    <MachineTranslated xmlns="7851d254-ce09-43b6-8d90-072588e7901c">false</MachineTranslated>
-    <SubmitterId xmlns="7851d254-ce09-43b6-8d90-072588e7901c" xsi:nil="true"/>
-    <CSXUpdate xmlns="7851d254-ce09-43b6-8d90-072588e7901c">false</CSXUpdate>
-    <CSXSubmissionDate xmlns="7851d254-ce09-43b6-8d90-072588e7901c" xsi:nil="true"/>
-    <BlockPublish xmlns="7851d254-ce09-43b6-8d90-072588e7901c">false</BlockPublish>
-    <MarketSpecific xmlns="7851d254-ce09-43b6-8d90-072588e7901c">false</MarketSpecific>
-    <LastModifiedDateTime xmlns="7851d254-ce09-43b6-8d90-072588e7901c" xsi:nil="true"/>
-    <LocManualTestRequired xmlns="7851d254-ce09-43b6-8d90-072588e7901c">false</LocManualTestRequired>
-    <Providers xmlns="7851d254-ce09-43b6-8d90-072588e7901c" xsi:nil="true"/>
-    <TimesCloned xmlns="7851d254-ce09-43b6-8d90-072588e7901c" xsi:nil="true"/>
-    <VoteCount xmlns="7851d254-ce09-43b6-8d90-072588e7901c" xsi:nil="true"/>
-    <CSXSubmissionMarket xmlns="7851d254-ce09-43b6-8d90-072588e7901c" xsi:nil="true"/>
-    <HandoffToMSDN xmlns="7851d254-ce09-43b6-8d90-072588e7901c" xsi:nil="true"/>
-    <AssetExpire xmlns="7851d254-ce09-43b6-8d90-072588e7901c">2029-01-01T00:00:00+00:00</AssetExpire>
-    <IntlLangReviewDate xmlns="7851d254-ce09-43b6-8d90-072588e7901c" xsi:nil="true"/>
-    <APEditor xmlns="7851d254-ce09-43b6-8d90-072588e7901c">
-      <UserInfo>
-        <DisplayName/>
-        <AccountId xsi:nil="true"/>
-        <AccountType/>
-      </UserInfo>
-    </APEditor>
-    <PrimaryImageGen xmlns="7851d254-ce09-43b6-8d90-072588e7901c">false</PrimaryImageGen>
-    <PolicheckWords xmlns="7851d254-ce09-43b6-8d90-072588e7901c" xsi:nil="true"/>
-    <Provider xmlns="7851d254-ce09-43b6-8d90-072588e7901c" xsi:nil="true"/>
-    <BugNumber xmlns="7851d254-ce09-43b6-8d90-072588e7901c" xsi:nil="true"/>
-    <BusinessGroup xmlns="7851d254-ce09-43b6-8d90-072588e7901c" xsi:nil="true"/>
-    <RecommendationsModifier xmlns="7851d254-ce09-43b6-8d90-072588e7901c" xsi:nil="true"/>
-    <ArtSampleDocs xmlns="7851d254-ce09-43b6-8d90-072588e7901c" xsi:nil="true"/>
-  </documentManagement>
-</p:properties>
-</file>
-
-<file path=customXml/item3.xml><?xml version="1.0" encoding="utf-8"?>
-<b:Sources xmlns:b="http://schemas.openxmlformats.org/officeDocument/2006/bibliography" SelectedStyle="\APA.XSL" StyleName="APA"/>
-</file>
-
-<file path=customXml/item4.xml><?xml version="1.0" encoding="utf-8"?>
-<?mso-contentType ?>
-<FormTemplates xmlns="http://schemas.microsoft.com/sharepoint/v3/contenttype/forms">
-  <Display>DocumentLibraryForm</Display>
-  <Edit>AssetEditForm</Edit>
-  <New>DocumentLibraryForm</New>
-</FormTemplates>
-</file>
-
-<file path=customXml/item5.xml><?xml version="1.0" encoding="utf-8"?>
 <ct:contentTypeSchema xmlns:ct="http://schemas.microsoft.com/office/2006/metadata/contentType" xmlns:ma="http://schemas.microsoft.com/office/2006/metadata/properties/metaAttributes" ct:_="" ma:_="" ma:contentTypeName="TemplateFile" ma:contentTypeID="0x010100FB888328A8731147A9E2416CA6C7A65B0400DC6FA6ECFB23F54F9F45EE586A6D0A65" ma:contentTypeVersion="56" ma:contentTypeDescription="Create a new document." ma:contentTypeScope="" ma:versionID="c97688fe8962075e95d1f794ee1b82d8">
   <xsd:schema xmlns:xsd="http://www.w3.org/2001/XMLSchema" xmlns:xs="http://www.w3.org/2001/XMLSchema" xmlns:p="http://schemas.microsoft.com/office/2006/metadata/properties" xmlns:ns2="7851d254-ce09-43b6-8d90-072588e7901c" targetNamespace="http://schemas.microsoft.com/office/2006/metadata/properties" ma:root="true" ma:fieldsID="c225bda33905c745071d9d8b7e170627" ns2:_="">
     <xsd:import namespace="7851d254-ce09-43b6-8d90-072588e7901c"/>
@@ -17746,6 +17758,144 @@
 </ct:contentTypeSchema>
 </file>
 
+<file path=customXml/item3.xml><?xml version="1.0" encoding="utf-8"?>
+<?mso-contentType ?>
+<FormTemplates xmlns="http://schemas.microsoft.com/sharepoint/v3/contenttype/forms">
+  <Display>DocumentLibraryForm</Display>
+  <Edit>AssetEditForm</Edit>
+  <New>DocumentLibraryForm</New>
+</FormTemplates>
+</file>
+
+<file path=customXml/item4.xml><?xml version="1.0" encoding="utf-8"?>
+<b:Sources xmlns:b="http://schemas.openxmlformats.org/officeDocument/2006/bibliography" SelectedStyle="\APA.XSL" StyleName="APA"/>
+</file>
+
+<file path=customXml/item5.xml><?xml version="1.0" encoding="utf-8"?>
+<p:properties xmlns:p="http://schemas.microsoft.com/office/2006/metadata/properties" xmlns:xsi="http://www.w3.org/2001/XMLSchema-instance" xmlns:pc="http://schemas.microsoft.com/office/infopath/2007/PartnerControls">
+  <documentManagement>
+    <DirectSourceMarket xmlns="7851d254-ce09-43b6-8d90-072588e7901c">english</DirectSourceMarket>
+    <ThumbnailAssetId xmlns="7851d254-ce09-43b6-8d90-072588e7901c" xsi:nil="true"/>
+    <AssetId xmlns="7851d254-ce09-43b6-8d90-072588e7901c">TP102892830</AssetId>
+    <TPFriendlyName xmlns="7851d254-ce09-43b6-8d90-072588e7901c" xsi:nil="true"/>
+    <SourceTitle xmlns="7851d254-ce09-43b6-8d90-072588e7901c" xsi:nil="true"/>
+    <TPApplication xmlns="7851d254-ce09-43b6-8d90-072588e7901c" xsi:nil="true"/>
+    <TPLaunchHelpLink xmlns="7851d254-ce09-43b6-8d90-072588e7901c" xsi:nil="true"/>
+    <OpenTemplate xmlns="7851d254-ce09-43b6-8d90-072588e7901c">true</OpenTemplate>
+    <CrawlForDependencies xmlns="7851d254-ce09-43b6-8d90-072588e7901c">false</CrawlForDependencies>
+    <TrustLevel xmlns="7851d254-ce09-43b6-8d90-072588e7901c">1 Microsoft Managed Content</TrustLevel>
+    <FeatureTagsTaxHTField0 xmlns="7851d254-ce09-43b6-8d90-072588e7901c">
+      <Terms xmlns="http://schemas.microsoft.com/office/infopath/2007/PartnerControls"/>
+    </FeatureTagsTaxHTField0>
+    <PublishStatusLookup xmlns="7851d254-ce09-43b6-8d90-072588e7901c">
+      <Value>408233</Value>
+    </PublishStatusLookup>
+    <LocLastLocAttemptVersionLookup xmlns="7851d254-ce09-43b6-8d90-072588e7901c">203313</LocLastLocAttemptVersionLookup>
+    <CampaignTagsTaxHTField0 xmlns="7851d254-ce09-43b6-8d90-072588e7901c">
+      <Terms xmlns="http://schemas.microsoft.com/office/infopath/2007/PartnerControls"/>
+    </CampaignTagsTaxHTField0>
+    <IsSearchable xmlns="7851d254-ce09-43b6-8d90-072588e7901c">true</IsSearchable>
+    <TPNamespace xmlns="7851d254-ce09-43b6-8d90-072588e7901c" xsi:nil="true"/>
+    <TemplateTemplateType xmlns="7851d254-ce09-43b6-8d90-072588e7901c">Word Document Template</TemplateTemplateType>
+    <Markets xmlns="7851d254-ce09-43b6-8d90-072588e7901c"/>
+    <OriginalSourceMarket xmlns="7851d254-ce09-43b6-8d90-072588e7901c">english</OriginalSourceMarket>
+    <TPInstallLocation xmlns="7851d254-ce09-43b6-8d90-072588e7901c" xsi:nil="true"/>
+    <LocMarketGroupTiers2 xmlns="7851d254-ce09-43b6-8d90-072588e7901c" xsi:nil="true"/>
+    <TPAppVersion xmlns="7851d254-ce09-43b6-8d90-072588e7901c" xsi:nil="true"/>
+    <TPCommandLine xmlns="7851d254-ce09-43b6-8d90-072588e7901c" xsi:nil="true"/>
+    <APAuthor xmlns="7851d254-ce09-43b6-8d90-072588e7901c">
+      <UserInfo>
+        <DisplayName/>
+        <AccountId>1073741823</AccountId>
+        <AccountType/>
+      </UserInfo>
+    </APAuthor>
+    <EditorialStatus xmlns="7851d254-ce09-43b6-8d90-072588e7901c">Complete</EditorialStatus>
+    <PublishTargets xmlns="7851d254-ce09-43b6-8d90-072588e7901c">OfficeOnlineVNext</PublishTargets>
+    <TPLaunchHelpLinkType xmlns="7851d254-ce09-43b6-8d90-072588e7901c">Template</TPLaunchHelpLinkType>
+    <ScenarioTagsTaxHTField0 xmlns="7851d254-ce09-43b6-8d90-072588e7901c">
+      <Terms xmlns="http://schemas.microsoft.com/office/infopath/2007/PartnerControls"/>
+    </ScenarioTagsTaxHTField0>
+    <OriginalRelease xmlns="7851d254-ce09-43b6-8d90-072588e7901c">15</OriginalRelease>
+    <AssetStart xmlns="7851d254-ce09-43b6-8d90-072588e7901c">2012-05-04T03:06:00+00:00</AssetStart>
+    <LocalizationTagsTaxHTField0 xmlns="7851d254-ce09-43b6-8d90-072588e7901c">
+      <Terms xmlns="http://schemas.microsoft.com/office/infopath/2007/PartnerControls"/>
+    </LocalizationTagsTaxHTField0>
+    <TPClientViewer xmlns="7851d254-ce09-43b6-8d90-072588e7901c" xsi:nil="true"/>
+    <CSXHash xmlns="7851d254-ce09-43b6-8d90-072588e7901c" xsi:nil="true"/>
+    <IsDeleted xmlns="7851d254-ce09-43b6-8d90-072588e7901c">false</IsDeleted>
+    <ShowIn xmlns="7851d254-ce09-43b6-8d90-072588e7901c">Show everywhere</ShowIn>
+    <UANotes xmlns="7851d254-ce09-43b6-8d90-072588e7901c" xsi:nil="true"/>
+    <TemplateStatus xmlns="7851d254-ce09-43b6-8d90-072588e7901c">Complete</TemplateStatus>
+    <Downloads xmlns="7851d254-ce09-43b6-8d90-072588e7901c">0</Downloads>
+    <InternalTagsTaxHTField0 xmlns="7851d254-ce09-43b6-8d90-072588e7901c">
+      <Terms xmlns="http://schemas.microsoft.com/office/infopath/2007/PartnerControls"/>
+    </InternalTagsTaxHTField0>
+    <TPExecutable xmlns="7851d254-ce09-43b6-8d90-072588e7901c" xsi:nil="true"/>
+    <AssetType xmlns="7851d254-ce09-43b6-8d90-072588e7901c">TP</AssetType>
+    <Milestone xmlns="7851d254-ce09-43b6-8d90-072588e7901c" xsi:nil="true"/>
+    <OriginAsset xmlns="7851d254-ce09-43b6-8d90-072588e7901c" xsi:nil="true"/>
+    <TPComponent xmlns="7851d254-ce09-43b6-8d90-072588e7901c" xsi:nil="true"/>
+    <UACurrentWords xmlns="7851d254-ce09-43b6-8d90-072588e7901c" xsi:nil="true"/>
+    <DSATActionTaken xmlns="7851d254-ce09-43b6-8d90-072588e7901c" xsi:nil="true"/>
+    <NumericId xmlns="7851d254-ce09-43b6-8d90-072588e7901c" xsi:nil="true"/>
+    <OOCacheId xmlns="7851d254-ce09-43b6-8d90-072588e7901c" xsi:nil="true"/>
+    <OutputCachingOn xmlns="7851d254-ce09-43b6-8d90-072588e7901c">false</OutputCachingOn>
+    <ClipArtFilename xmlns="7851d254-ce09-43b6-8d90-072588e7901c" xsi:nil="true"/>
+    <ApprovalStatus xmlns="7851d254-ce09-43b6-8d90-072588e7901c">InProgress</ApprovalStatus>
+    <EditorialTags xmlns="7851d254-ce09-43b6-8d90-072588e7901c" xsi:nil="true"/>
+    <LocComments xmlns="7851d254-ce09-43b6-8d90-072588e7901c" xsi:nil="true"/>
+    <IntlLangReview xmlns="7851d254-ce09-43b6-8d90-072588e7901c">false</IntlLangReview>
+    <PlannedPubDate xmlns="7851d254-ce09-43b6-8d90-072588e7901c" xsi:nil="true"/>
+    <APDescription xmlns="7851d254-ce09-43b6-8d90-072588e7901c" xsi:nil="true"/>
+    <IntlLangReviewer xmlns="7851d254-ce09-43b6-8d90-072588e7901c" xsi:nil="true"/>
+    <IntlLocPriority xmlns="7851d254-ce09-43b6-8d90-072588e7901c" xsi:nil="true"/>
+    <UAProjectedTotalWords xmlns="7851d254-ce09-43b6-8d90-072588e7901c" xsi:nil="true"/>
+    <TaxCatchAll xmlns="7851d254-ce09-43b6-8d90-072588e7901c"/>
+    <ApprovalLog xmlns="7851d254-ce09-43b6-8d90-072588e7901c" xsi:nil="true"/>
+    <FriendlyTitle xmlns="7851d254-ce09-43b6-8d90-072588e7901c" xsi:nil="true"/>
+    <LastHandOff xmlns="7851d254-ce09-43b6-8d90-072588e7901c" xsi:nil="true"/>
+    <LocRecommendedHandoff xmlns="7851d254-ce09-43b6-8d90-072588e7901c" xsi:nil="true"/>
+    <ContentItem xmlns="7851d254-ce09-43b6-8d90-072588e7901c" xsi:nil="true"/>
+    <UALocComments xmlns="7851d254-ce09-43b6-8d90-072588e7901c" xsi:nil="true"/>
+    <UALocRecommendation xmlns="7851d254-ce09-43b6-8d90-072588e7901c">Localize</UALocRecommendation>
+    <Manager xmlns="7851d254-ce09-43b6-8d90-072588e7901c" xsi:nil="true"/>
+    <ParentAssetId xmlns="7851d254-ce09-43b6-8d90-072588e7901c" xsi:nil="true"/>
+    <LegacyData xmlns="7851d254-ce09-43b6-8d90-072588e7901c" xsi:nil="true"/>
+    <AcquiredFrom xmlns="7851d254-ce09-43b6-8d90-072588e7901c">Internal MS</AcquiredFrom>
+    <MachineTranslated xmlns="7851d254-ce09-43b6-8d90-072588e7901c">false</MachineTranslated>
+    <SubmitterId xmlns="7851d254-ce09-43b6-8d90-072588e7901c" xsi:nil="true"/>
+    <CSXUpdate xmlns="7851d254-ce09-43b6-8d90-072588e7901c">false</CSXUpdate>
+    <CSXSubmissionDate xmlns="7851d254-ce09-43b6-8d90-072588e7901c" xsi:nil="true"/>
+    <BlockPublish xmlns="7851d254-ce09-43b6-8d90-072588e7901c">false</BlockPublish>
+    <MarketSpecific xmlns="7851d254-ce09-43b6-8d90-072588e7901c">false</MarketSpecific>
+    <LastModifiedDateTime xmlns="7851d254-ce09-43b6-8d90-072588e7901c" xsi:nil="true"/>
+    <LocManualTestRequired xmlns="7851d254-ce09-43b6-8d90-072588e7901c">false</LocManualTestRequired>
+    <Providers xmlns="7851d254-ce09-43b6-8d90-072588e7901c" xsi:nil="true"/>
+    <TimesCloned xmlns="7851d254-ce09-43b6-8d90-072588e7901c" xsi:nil="true"/>
+    <VoteCount xmlns="7851d254-ce09-43b6-8d90-072588e7901c" xsi:nil="true"/>
+    <CSXSubmissionMarket xmlns="7851d254-ce09-43b6-8d90-072588e7901c" xsi:nil="true"/>
+    <HandoffToMSDN xmlns="7851d254-ce09-43b6-8d90-072588e7901c" xsi:nil="true"/>
+    <AssetExpire xmlns="7851d254-ce09-43b6-8d90-072588e7901c">2029-01-01T00:00:00+00:00</AssetExpire>
+    <IntlLangReviewDate xmlns="7851d254-ce09-43b6-8d90-072588e7901c" xsi:nil="true"/>
+    <APEditor xmlns="7851d254-ce09-43b6-8d90-072588e7901c">
+      <UserInfo>
+        <DisplayName/>
+        <AccountId xsi:nil="true"/>
+        <AccountType/>
+      </UserInfo>
+    </APEditor>
+    <PrimaryImageGen xmlns="7851d254-ce09-43b6-8d90-072588e7901c">false</PrimaryImageGen>
+    <PolicheckWords xmlns="7851d254-ce09-43b6-8d90-072588e7901c" xsi:nil="true"/>
+    <Provider xmlns="7851d254-ce09-43b6-8d90-072588e7901c" xsi:nil="true"/>
+    <BugNumber xmlns="7851d254-ce09-43b6-8d90-072588e7901c" xsi:nil="true"/>
+    <BusinessGroup xmlns="7851d254-ce09-43b6-8d90-072588e7901c" xsi:nil="true"/>
+    <RecommendationsModifier xmlns="7851d254-ce09-43b6-8d90-072588e7901c" xsi:nil="true"/>
+    <ArtSampleDocs xmlns="7851d254-ce09-43b6-8d90-072588e7901c" xsi:nil="true"/>
+  </documentManagement>
+</p:properties>
+</file>
+
 <file path=customXml/itemProps1.xml><?xml version="1.0" encoding="utf-8"?>
 <ds:datastoreItem xmlns:ds="http://schemas.openxmlformats.org/officeDocument/2006/customXml" ds:itemID="{55AF091B-3C7A-41E3-B477-F2FDAA23CFDA}">
   <ds:schemaRefs>
@@ -17755,32 +17905,6 @@
 </file>
 
 <file path=customXml/itemProps2.xml><?xml version="1.0" encoding="utf-8"?>
-<ds:datastoreItem xmlns:ds="http://schemas.openxmlformats.org/officeDocument/2006/customXml" ds:itemID="{85AC35D8-8520-4876-B39E-4BD7317D64F6}">
-  <ds:schemaRefs>
-    <ds:schemaRef ds:uri="http://schemas.microsoft.com/office/2006/metadata/properties"/>
-    <ds:schemaRef ds:uri="http://schemas.microsoft.com/office/infopath/2007/PartnerControls"/>
-    <ds:schemaRef ds:uri="7851d254-ce09-43b6-8d90-072588e7901c"/>
-  </ds:schemaRefs>
-</ds:datastoreItem>
-</file>
-
-<file path=customXml/itemProps3.xml><?xml version="1.0" encoding="utf-8"?>
-<ds:datastoreItem xmlns:ds="http://schemas.openxmlformats.org/officeDocument/2006/customXml" ds:itemID="{E432CC3B-DDFE-40A2-9B84-390472E5A361}">
-  <ds:schemaRefs>
-    <ds:schemaRef ds:uri="http://schemas.openxmlformats.org/officeDocument/2006/bibliography"/>
-  </ds:schemaRefs>
-</ds:datastoreItem>
-</file>
-
-<file path=customXml/itemProps4.xml><?xml version="1.0" encoding="utf-8"?>
-<ds:datastoreItem xmlns:ds="http://schemas.openxmlformats.org/officeDocument/2006/customXml" ds:itemID="{6EE9E9EB-AE8E-47F3-A1C0-DE8E75EE31EB}">
-  <ds:schemaRefs>
-    <ds:schemaRef ds:uri="http://schemas.microsoft.com/sharepoint/v3/contenttype/forms"/>
-  </ds:schemaRefs>
-</ds:datastoreItem>
-</file>
-
-<file path=customXml/itemProps5.xml><?xml version="1.0" encoding="utf-8"?>
 <ds:datastoreItem xmlns:ds="http://schemas.openxmlformats.org/officeDocument/2006/customXml" ds:itemID="{634DDBAC-21AE-421C-8018-6B94AE7B2581}">
   <ds:schemaRefs>
     <ds:schemaRef ds:uri="http://schemas.microsoft.com/office/2006/metadata/contentType"/>
@@ -17796,4 +17920,30 @@
     <ds:schemaRef ds:uri="http://schemas.microsoft.com/internal/obd"/>
   </ds:schemaRefs>
 </ds:datastoreItem>
+</file>
+
+<file path=customXml/itemProps3.xml><?xml version="1.0" encoding="utf-8"?>
+<ds:datastoreItem xmlns:ds="http://schemas.openxmlformats.org/officeDocument/2006/customXml" ds:itemID="{6EE9E9EB-AE8E-47F3-A1C0-DE8E75EE31EB}">
+  <ds:schemaRefs>
+    <ds:schemaRef ds:uri="http://schemas.microsoft.com/sharepoint/v3/contenttype/forms"/>
+  </ds:schemaRefs>
+</ds:datastoreItem>
+</file>
+
+<file path=customXml/itemProps4.xml><?xml version="1.0" encoding="utf-8"?>
+<ds:datastoreItem xmlns:ds="http://schemas.openxmlformats.org/officeDocument/2006/customXml" ds:itemID="{E432CC3B-DDFE-40A2-9B84-390472E5A361}">
+  <ds:schemaRefs>
+    <ds:schemaRef ds:uri="http://schemas.openxmlformats.org/officeDocument/2006/bibliography"/>
+  </ds:schemaRefs>
+</ds:datastoreItem>
+</file>
+
+<file path=customXml/itemProps5.xml><?xml version="1.0" encoding="utf-8"?>
+<ds:datastoreItem xmlns:ds="http://schemas.openxmlformats.org/officeDocument/2006/customXml" ds:itemID="{85AC35D8-8520-4876-B39E-4BD7317D64F6}">
+  <ds:schemaRefs>
+    <ds:schemaRef ds:uri="http://schemas.microsoft.com/office/2006/metadata/properties"/>
+    <ds:schemaRef ds:uri="http://schemas.microsoft.com/office/infopath/2007/PartnerControls"/>
+    <ds:schemaRef ds:uri="7851d254-ce09-43b6-8d90-072588e7901c"/>
+  </ds:schemaRefs>
+</ds:datastoreItem>
 </file>
</xml_diff>